<commit_message>
Shuffle operation in spark explained briefly
</commit_message>
<xml_diff>
--- a/Spark Task 1/Spark Modes.docx
+++ b/Spark Task 1/Spark Modes.docx
@@ -968,158 +968,17 @@
     <w:p>
       <w:pPr>
         <w:pStyle w:val="Normal"/>
-        <w:ind w:left="0" w:hanging="0"/>
-        <w:rPr/>
-      </w:pPr>
-      <w:r>
-        <w:rPr>
-          <w:b/>
-          <w:bCs/>
-          <w:u w:val="none"/>
-        </w:rPr>
-        <w:t>Shuffle operations in Spark.</w:t>
-      </w:r>
-    </w:p>
-    <w:p>
-      <w:pPr>
-        <w:pStyle w:val="Normal"/>
-        <w:ind w:left="0" w:hanging="0"/>
-        <w:rPr>
-          <w:b w:val="false"/>
-          <w:b w:val="false"/>
-          <w:bCs w:val="false"/>
-        </w:rPr>
-      </w:pPr>
-      <w:r>
-        <w:rPr>
-          <w:b w:val="false"/>
-          <w:bCs w:val="false"/>
-          <w:u w:val="none"/>
-        </w:rPr>
-        <w:t>In Spark, large dataset can be partitioned across the spark cluster. The shuffle operation occours when particular data has to be shuffled across the cluster. For example, if there are 3 partitions across the cluster, each with its own executor, each partition might contain different group of data. So, if parti</w:t>
-      </w:r>
-      <w:r>
-        <w:rPr>
-          <w:b w:val="false"/>
-          <w:bCs w:val="false"/>
-          <w:u w:val="none"/>
-        </w:rPr>
-        <w:t>ti</w:t>
-      </w:r>
-      <w:r>
-        <w:rPr>
-          <w:b w:val="false"/>
-          <w:bCs w:val="false"/>
-          <w:u w:val="none"/>
-        </w:rPr>
-        <w:t>on 1 has data grouped by (a, b, c), partion 2 data (c, b, a), partion 3 data (b, a,c). The shuffle operation will make sure that par</w:t>
-      </w:r>
-      <w:r>
-        <w:rPr>
-          <w:b w:val="false"/>
-          <w:bCs w:val="false"/>
-          <w:u w:val="none"/>
-        </w:rPr>
-        <w:t>ti</w:t>
-      </w:r>
-      <w:r>
-        <w:rPr>
-          <w:b w:val="false"/>
-          <w:bCs w:val="false"/>
-          <w:u w:val="none"/>
-        </w:rPr>
-        <w:t>tion 1 will have only single group of data, either a, b or c, and the same operation will be applied to parti</w:t>
-      </w:r>
-      <w:r>
-        <w:rPr>
-          <w:b w:val="false"/>
-          <w:bCs w:val="false"/>
-          <w:u w:val="none"/>
-        </w:rPr>
-        <w:t>ti</w:t>
-      </w:r>
-      <w:r>
-        <w:rPr>
-          <w:b w:val="false"/>
-          <w:bCs w:val="false"/>
-          <w:u w:val="none"/>
-        </w:rPr>
-        <w:t xml:space="preserve">on 2 and 3 across the cluster. </w:t>
-      </w:r>
-      <w:r>
-        <w:rPr>
-          <w:b w:val="false"/>
-          <w:bCs w:val="false"/>
-          <w:u w:val="none"/>
-        </w:rPr>
-        <w:t>What shuffle operation is doing is basically redistributing the data across different executor within the cluster</w:t>
-      </w:r>
-    </w:p>
-    <w:p>
-      <w:pPr>
-        <w:pStyle w:val="Normal"/>
-        <w:ind w:left="0" w:hanging="0"/>
-        <w:rPr/>
-      </w:pPr>
-      <w:r>
-        <w:rPr>
-          <w:b/>
-          <w:bCs/>
-          <w:u w:val="none"/>
-        </w:rPr>
-        <w:t>What happens in terms of memory when you are using shuffling?</w:t>
-      </w:r>
-    </w:p>
-    <w:p>
-      <w:pPr>
-        <w:pStyle w:val="Normal"/>
         <w:spacing w:before="0" w:after="160"/>
         <w:ind w:left="0" w:hanging="0"/>
         <w:rPr>
           <w:b w:val="false"/>
           <w:b w:val="false"/>
           <w:bCs w:val="false"/>
-        </w:rPr>
-      </w:pPr>
-      <w:r>
-        <w:rPr>
-          <w:b w:val="false"/>
-          <w:bCs w:val="false"/>
-          <w:u w:val="none"/>
-        </w:rPr>
-        <w:t xml:space="preserve">In Spark, there is a term called RDD (Resilient Distributed Datasets). RDD is a collection of Read-Only or Immutable object which are </w:t>
-      </w:r>
-      <w:r>
-        <w:rPr>
-          <w:b w:val="false"/>
-          <w:bCs w:val="false"/>
-          <w:u w:val="none"/>
-        </w:rPr>
-        <w:t>partioned across the cluster. Spark can run the map task on all parti</w:t>
-      </w:r>
-      <w:r>
-        <w:rPr>
-          <w:b w:val="false"/>
-          <w:bCs w:val="false"/>
-          <w:u w:val="none"/>
-        </w:rPr>
-        <w:t>ti</w:t>
-      </w:r>
-      <w:r>
-        <w:rPr>
-          <w:b w:val="false"/>
-          <w:bCs w:val="false"/>
-          <w:u w:val="none"/>
-        </w:rPr>
-        <w:t xml:space="preserve">ons and group the data in memory. If the data is bigger than the memory, spark would use the available disk space to store the rest of the data or map task. </w:t>
-      </w:r>
-      <w:r>
-        <w:rPr>
-          <w:b w:val="false"/>
-          <w:bCs w:val="false"/>
-          <w:u w:val="none"/>
-        </w:rPr>
-        <w:t>The shuffle operation on memory is usually faster. Another important point to note during shuffling is the caching operation. This is the process in which spark stores the shuffled data for reuse</w:t>
+          <w:u w:val="none"/>
+        </w:rPr>
+      </w:pPr>
+      <w:r>
+        <w:rPr/>
       </w:r>
     </w:p>
     <w:sectPr>
@@ -1148,6 +1007,9 @@
       </w:pPr>
       <w:rPr>
         <w:rFonts w:ascii="Symbol" w:hAnsi="Symbol" w:cs="Symbol" w:hint="default"/>
+        <w:sz w:val="22"/>
+        <w:b w:val="false"/>
+        <w:rFonts w:cs="Symbol"/>
       </w:rPr>
     </w:lvl>
     <w:lvl w:ilvl="1">
@@ -1160,6 +1022,7 @@
       </w:pPr>
       <w:rPr>
         <w:rFonts w:ascii="Courier New" w:hAnsi="Courier New" w:cs="Courier New" w:hint="default"/>
+        <w:rFonts w:cs="Courier New"/>
       </w:rPr>
     </w:lvl>
     <w:lvl w:ilvl="2">
@@ -1172,6 +1035,7 @@
       </w:pPr>
       <w:rPr>
         <w:rFonts w:ascii="Wingdings" w:hAnsi="Wingdings" w:cs="Wingdings" w:hint="default"/>
+        <w:rFonts w:cs="Wingdings"/>
       </w:rPr>
     </w:lvl>
     <w:lvl w:ilvl="3">
@@ -1184,6 +1048,7 @@
       </w:pPr>
       <w:rPr>
         <w:rFonts w:ascii="Symbol" w:hAnsi="Symbol" w:cs="Symbol" w:hint="default"/>
+        <w:rFonts w:cs="Symbol"/>
       </w:rPr>
     </w:lvl>
     <w:lvl w:ilvl="4">
@@ -1196,6 +1061,7 @@
       </w:pPr>
       <w:rPr>
         <w:rFonts w:ascii="Courier New" w:hAnsi="Courier New" w:cs="Courier New" w:hint="default"/>
+        <w:rFonts w:cs="Courier New"/>
       </w:rPr>
     </w:lvl>
     <w:lvl w:ilvl="5">
@@ -1208,6 +1074,7 @@
       </w:pPr>
       <w:rPr>
         <w:rFonts w:ascii="Wingdings" w:hAnsi="Wingdings" w:cs="Wingdings" w:hint="default"/>
+        <w:rFonts w:cs="Wingdings"/>
       </w:rPr>
     </w:lvl>
     <w:lvl w:ilvl="6">
@@ -1220,6 +1087,7 @@
       </w:pPr>
       <w:rPr>
         <w:rFonts w:ascii="Symbol" w:hAnsi="Symbol" w:cs="Symbol" w:hint="default"/>
+        <w:rFonts w:cs="Symbol"/>
       </w:rPr>
     </w:lvl>
     <w:lvl w:ilvl="7">
@@ -1232,6 +1100,7 @@
       </w:pPr>
       <w:rPr>
         <w:rFonts w:ascii="Courier New" w:hAnsi="Courier New" w:cs="Courier New" w:hint="default"/>
+        <w:rFonts w:cs="Courier New"/>
       </w:rPr>
     </w:lvl>
     <w:lvl w:ilvl="8">
@@ -1244,6 +1113,7 @@
       </w:pPr>
       <w:rPr>
         <w:rFonts w:ascii="Wingdings" w:hAnsi="Wingdings" w:cs="Wingdings" w:hint="default"/>
+        <w:rFonts w:cs="Wingdings"/>
       </w:rPr>
     </w:lvl>
   </w:abstractNum>
@@ -1258,6 +1128,9 @@
       </w:pPr>
       <w:rPr>
         <w:rFonts w:ascii="Symbol" w:hAnsi="Symbol" w:cs="Symbol" w:hint="default"/>
+        <w:sz w:val="22"/>
+        <w:b w:val="false"/>
+        <w:rFonts w:cs="Symbol"/>
       </w:rPr>
     </w:lvl>
     <w:lvl w:ilvl="1">
@@ -1270,6 +1143,7 @@
       </w:pPr>
       <w:rPr>
         <w:rFonts w:ascii="Courier New" w:hAnsi="Courier New" w:cs="Courier New" w:hint="default"/>
+        <w:rFonts w:cs="Courier New"/>
       </w:rPr>
     </w:lvl>
     <w:lvl w:ilvl="2">
@@ -1282,6 +1156,7 @@
       </w:pPr>
       <w:rPr>
         <w:rFonts w:ascii="Wingdings" w:hAnsi="Wingdings" w:cs="Wingdings" w:hint="default"/>
+        <w:rFonts w:cs="Wingdings"/>
       </w:rPr>
     </w:lvl>
     <w:lvl w:ilvl="3">
@@ -1294,6 +1169,7 @@
       </w:pPr>
       <w:rPr>
         <w:rFonts w:ascii="Symbol" w:hAnsi="Symbol" w:cs="Symbol" w:hint="default"/>
+        <w:rFonts w:cs="Symbol"/>
       </w:rPr>
     </w:lvl>
     <w:lvl w:ilvl="4">
@@ -1306,6 +1182,7 @@
       </w:pPr>
       <w:rPr>
         <w:rFonts w:ascii="Courier New" w:hAnsi="Courier New" w:cs="Courier New" w:hint="default"/>
+        <w:rFonts w:cs="Courier New"/>
       </w:rPr>
     </w:lvl>
     <w:lvl w:ilvl="5">
@@ -1318,6 +1195,7 @@
       </w:pPr>
       <w:rPr>
         <w:rFonts w:ascii="Wingdings" w:hAnsi="Wingdings" w:cs="Wingdings" w:hint="default"/>
+        <w:rFonts w:cs="Wingdings"/>
       </w:rPr>
     </w:lvl>
     <w:lvl w:ilvl="6">
@@ -1330,6 +1208,7 @@
       </w:pPr>
       <w:rPr>
         <w:rFonts w:ascii="Symbol" w:hAnsi="Symbol" w:cs="Symbol" w:hint="default"/>
+        <w:rFonts w:cs="Symbol"/>
       </w:rPr>
     </w:lvl>
     <w:lvl w:ilvl="7">
@@ -1342,6 +1221,7 @@
       </w:pPr>
       <w:rPr>
         <w:rFonts w:ascii="Courier New" w:hAnsi="Courier New" w:cs="Courier New" w:hint="default"/>
+        <w:rFonts w:cs="Courier New"/>
       </w:rPr>
     </w:lvl>
     <w:lvl w:ilvl="8">
@@ -1354,6 +1234,7 @@
       </w:pPr>
       <w:rPr>
         <w:rFonts w:ascii="Wingdings" w:hAnsi="Wingdings" w:cs="Wingdings" w:hint="default"/>
+        <w:rFonts w:cs="Wingdings"/>
       </w:rPr>
     </w:lvl>
   </w:abstractNum>
@@ -1368,6 +1249,9 @@
       </w:pPr>
       <w:rPr>
         <w:rFonts w:ascii="Symbol" w:hAnsi="Symbol" w:cs="Symbol" w:hint="default"/>
+        <w:sz w:val="22"/>
+        <w:b w:val="false"/>
+        <w:rFonts w:cs="Symbol"/>
       </w:rPr>
     </w:lvl>
     <w:lvl w:ilvl="1">
@@ -1380,6 +1264,7 @@
       </w:pPr>
       <w:rPr>
         <w:rFonts w:ascii="Courier New" w:hAnsi="Courier New" w:cs="Courier New" w:hint="default"/>
+        <w:rFonts w:cs="Courier New"/>
       </w:rPr>
     </w:lvl>
     <w:lvl w:ilvl="2">
@@ -1392,6 +1277,7 @@
       </w:pPr>
       <w:rPr>
         <w:rFonts w:ascii="Wingdings" w:hAnsi="Wingdings" w:cs="Wingdings" w:hint="default"/>
+        <w:rFonts w:cs="Wingdings"/>
       </w:rPr>
     </w:lvl>
     <w:lvl w:ilvl="3">
@@ -1404,6 +1290,7 @@
       </w:pPr>
       <w:rPr>
         <w:rFonts w:ascii="Symbol" w:hAnsi="Symbol" w:cs="Symbol" w:hint="default"/>
+        <w:rFonts w:cs="Symbol"/>
       </w:rPr>
     </w:lvl>
     <w:lvl w:ilvl="4">
@@ -1416,6 +1303,7 @@
       </w:pPr>
       <w:rPr>
         <w:rFonts w:ascii="Courier New" w:hAnsi="Courier New" w:cs="Courier New" w:hint="default"/>
+        <w:rFonts w:cs="Courier New"/>
       </w:rPr>
     </w:lvl>
     <w:lvl w:ilvl="5">
@@ -1428,6 +1316,7 @@
       </w:pPr>
       <w:rPr>
         <w:rFonts w:ascii="Wingdings" w:hAnsi="Wingdings" w:cs="Wingdings" w:hint="default"/>
+        <w:rFonts w:cs="Wingdings"/>
       </w:rPr>
     </w:lvl>
     <w:lvl w:ilvl="6">
@@ -1440,6 +1329,7 @@
       </w:pPr>
       <w:rPr>
         <w:rFonts w:ascii="Symbol" w:hAnsi="Symbol" w:cs="Symbol" w:hint="default"/>
+        <w:rFonts w:cs="Symbol"/>
       </w:rPr>
     </w:lvl>
     <w:lvl w:ilvl="7">
@@ -1452,6 +1342,7 @@
       </w:pPr>
       <w:rPr>
         <w:rFonts w:ascii="Courier New" w:hAnsi="Courier New" w:cs="Courier New" w:hint="default"/>
+        <w:rFonts w:cs="Courier New"/>
       </w:rPr>
     </w:lvl>
     <w:lvl w:ilvl="8">
@@ -1464,6 +1355,7 @@
       </w:pPr>
       <w:rPr>
         <w:rFonts w:ascii="Wingdings" w:hAnsi="Wingdings" w:cs="Wingdings" w:hint="default"/>
+        <w:rFonts w:cs="Wingdings"/>
       </w:rPr>
     </w:lvl>
   </w:abstractNum>
@@ -1478,6 +1370,9 @@
       </w:pPr>
       <w:rPr>
         <w:rFonts w:ascii="Symbol" w:hAnsi="Symbol" w:cs="Symbol" w:hint="default"/>
+        <w:sz w:val="22"/>
+        <w:b w:val="false"/>
+        <w:rFonts w:cs="Symbol"/>
       </w:rPr>
     </w:lvl>
     <w:lvl w:ilvl="1">
@@ -1490,6 +1385,7 @@
       </w:pPr>
       <w:rPr>
         <w:rFonts w:ascii="Courier New" w:hAnsi="Courier New" w:cs="Courier New" w:hint="default"/>
+        <w:rFonts w:cs="Courier New"/>
       </w:rPr>
     </w:lvl>
     <w:lvl w:ilvl="2">
@@ -1502,6 +1398,7 @@
       </w:pPr>
       <w:rPr>
         <w:rFonts w:ascii="Wingdings" w:hAnsi="Wingdings" w:cs="Wingdings" w:hint="default"/>
+        <w:rFonts w:cs="Wingdings"/>
       </w:rPr>
     </w:lvl>
     <w:lvl w:ilvl="3">
@@ -1514,6 +1411,7 @@
       </w:pPr>
       <w:rPr>
         <w:rFonts w:ascii="Symbol" w:hAnsi="Symbol" w:cs="Symbol" w:hint="default"/>
+        <w:rFonts w:cs="Symbol"/>
       </w:rPr>
     </w:lvl>
     <w:lvl w:ilvl="4">
@@ -1526,6 +1424,7 @@
       </w:pPr>
       <w:rPr>
         <w:rFonts w:ascii="Courier New" w:hAnsi="Courier New" w:cs="Courier New" w:hint="default"/>
+        <w:rFonts w:cs="Courier New"/>
       </w:rPr>
     </w:lvl>
     <w:lvl w:ilvl="5">
@@ -1538,6 +1437,7 @@
       </w:pPr>
       <w:rPr>
         <w:rFonts w:ascii="Wingdings" w:hAnsi="Wingdings" w:cs="Wingdings" w:hint="default"/>
+        <w:rFonts w:cs="Wingdings"/>
       </w:rPr>
     </w:lvl>
     <w:lvl w:ilvl="6">
@@ -1550,6 +1450,7 @@
       </w:pPr>
       <w:rPr>
         <w:rFonts w:ascii="Symbol" w:hAnsi="Symbol" w:cs="Symbol" w:hint="default"/>
+        <w:rFonts w:cs="Symbol"/>
       </w:rPr>
     </w:lvl>
     <w:lvl w:ilvl="7">
@@ -1562,6 +1463,7 @@
       </w:pPr>
       <w:rPr>
         <w:rFonts w:ascii="Courier New" w:hAnsi="Courier New" w:cs="Courier New" w:hint="default"/>
+        <w:rFonts w:cs="Courier New"/>
       </w:rPr>
     </w:lvl>
     <w:lvl w:ilvl="8">
@@ -1574,6 +1476,7 @@
       </w:pPr>
       <w:rPr>
         <w:rFonts w:ascii="Wingdings" w:hAnsi="Wingdings" w:cs="Wingdings" w:hint="default"/>
+        <w:rFonts w:cs="Wingdings"/>
       </w:rPr>
     </w:lvl>
   </w:abstractNum>
@@ -1588,6 +1491,9 @@
       </w:pPr>
       <w:rPr>
         <w:rFonts w:ascii="Symbol" w:hAnsi="Symbol" w:cs="Symbol" w:hint="default"/>
+        <w:sz w:val="22"/>
+        <w:b w:val="false"/>
+        <w:rFonts w:cs="Symbol"/>
       </w:rPr>
     </w:lvl>
     <w:lvl w:ilvl="1">
@@ -1600,6 +1506,7 @@
       </w:pPr>
       <w:rPr>
         <w:rFonts w:ascii="Courier New" w:hAnsi="Courier New" w:cs="Courier New" w:hint="default"/>
+        <w:rFonts w:cs="Courier New"/>
       </w:rPr>
     </w:lvl>
     <w:lvl w:ilvl="2">
@@ -1612,6 +1519,7 @@
       </w:pPr>
       <w:rPr>
         <w:rFonts w:ascii="Wingdings" w:hAnsi="Wingdings" w:cs="Wingdings" w:hint="default"/>
+        <w:rFonts w:cs="Wingdings"/>
       </w:rPr>
     </w:lvl>
     <w:lvl w:ilvl="3">
@@ -1624,6 +1532,7 @@
       </w:pPr>
       <w:rPr>
         <w:rFonts w:ascii="Symbol" w:hAnsi="Symbol" w:cs="Symbol" w:hint="default"/>
+        <w:rFonts w:cs="Symbol"/>
       </w:rPr>
     </w:lvl>
     <w:lvl w:ilvl="4">
@@ -1636,6 +1545,7 @@
       </w:pPr>
       <w:rPr>
         <w:rFonts w:ascii="Courier New" w:hAnsi="Courier New" w:cs="Courier New" w:hint="default"/>
+        <w:rFonts w:cs="Courier New"/>
       </w:rPr>
     </w:lvl>
     <w:lvl w:ilvl="5">
@@ -1648,6 +1558,7 @@
       </w:pPr>
       <w:rPr>
         <w:rFonts w:ascii="Wingdings" w:hAnsi="Wingdings" w:cs="Wingdings" w:hint="default"/>
+        <w:rFonts w:cs="Wingdings"/>
       </w:rPr>
     </w:lvl>
     <w:lvl w:ilvl="6">
@@ -1660,6 +1571,7 @@
       </w:pPr>
       <w:rPr>
         <w:rFonts w:ascii="Symbol" w:hAnsi="Symbol" w:cs="Symbol" w:hint="default"/>
+        <w:rFonts w:cs="Symbol"/>
       </w:rPr>
     </w:lvl>
     <w:lvl w:ilvl="7">
@@ -1672,6 +1584,7 @@
       </w:pPr>
       <w:rPr>
         <w:rFonts w:ascii="Courier New" w:hAnsi="Courier New" w:cs="Courier New" w:hint="default"/>
+        <w:rFonts w:cs="Courier New"/>
       </w:rPr>
     </w:lvl>
     <w:lvl w:ilvl="8">
@@ -1684,6 +1597,7 @@
       </w:pPr>
       <w:rPr>
         <w:rFonts w:ascii="Wingdings" w:hAnsi="Wingdings" w:cs="Wingdings" w:hint="default"/>
+        <w:rFonts w:cs="Wingdings"/>
       </w:rPr>
     </w:lvl>
   </w:abstractNum>
@@ -1698,6 +1612,9 @@
       </w:pPr>
       <w:rPr>
         <w:rFonts w:ascii="Symbol" w:hAnsi="Symbol" w:cs="Symbol" w:hint="default"/>
+        <w:sz w:val="22"/>
+        <w:b w:val="false"/>
+        <w:rFonts w:cs="Symbol"/>
       </w:rPr>
     </w:lvl>
     <w:lvl w:ilvl="1">
@@ -1710,6 +1627,7 @@
       </w:pPr>
       <w:rPr>
         <w:rFonts w:ascii="Courier New" w:hAnsi="Courier New" w:cs="Courier New" w:hint="default"/>
+        <w:rFonts w:cs="Courier New"/>
       </w:rPr>
     </w:lvl>
     <w:lvl w:ilvl="2">
@@ -1722,6 +1640,7 @@
       </w:pPr>
       <w:rPr>
         <w:rFonts w:ascii="Wingdings" w:hAnsi="Wingdings" w:cs="Wingdings" w:hint="default"/>
+        <w:rFonts w:cs="Wingdings"/>
       </w:rPr>
     </w:lvl>
     <w:lvl w:ilvl="3">
@@ -1734,6 +1653,7 @@
       </w:pPr>
       <w:rPr>
         <w:rFonts w:ascii="Symbol" w:hAnsi="Symbol" w:cs="Symbol" w:hint="default"/>
+        <w:rFonts w:cs="Symbol"/>
       </w:rPr>
     </w:lvl>
     <w:lvl w:ilvl="4">
@@ -1746,6 +1666,7 @@
       </w:pPr>
       <w:rPr>
         <w:rFonts w:ascii="Courier New" w:hAnsi="Courier New" w:cs="Courier New" w:hint="default"/>
+        <w:rFonts w:cs="Courier New"/>
       </w:rPr>
     </w:lvl>
     <w:lvl w:ilvl="5">
@@ -1758,6 +1679,7 @@
       </w:pPr>
       <w:rPr>
         <w:rFonts w:ascii="Wingdings" w:hAnsi="Wingdings" w:cs="Wingdings" w:hint="default"/>
+        <w:rFonts w:cs="Wingdings"/>
       </w:rPr>
     </w:lvl>
     <w:lvl w:ilvl="6">
@@ -1770,6 +1692,7 @@
       </w:pPr>
       <w:rPr>
         <w:rFonts w:ascii="Symbol" w:hAnsi="Symbol" w:cs="Symbol" w:hint="default"/>
+        <w:rFonts w:cs="Symbol"/>
       </w:rPr>
     </w:lvl>
     <w:lvl w:ilvl="7">
@@ -1782,6 +1705,7 @@
       </w:pPr>
       <w:rPr>
         <w:rFonts w:ascii="Courier New" w:hAnsi="Courier New" w:cs="Courier New" w:hint="default"/>
+        <w:rFonts w:cs="Courier New"/>
       </w:rPr>
     </w:lvl>
     <w:lvl w:ilvl="8">
@@ -1794,6 +1718,7 @@
       </w:pPr>
       <w:rPr>
         <w:rFonts w:ascii="Wingdings" w:hAnsi="Wingdings" w:cs="Wingdings" w:hint="default"/>
+        <w:rFonts w:cs="Wingdings"/>
       </w:rPr>
     </w:lvl>
   </w:abstractNum>
@@ -1808,6 +1733,9 @@
       </w:pPr>
       <w:rPr>
         <w:rFonts w:ascii="Symbol" w:hAnsi="Symbol" w:cs="Symbol" w:hint="default"/>
+        <w:sz w:val="22"/>
+        <w:b w:val="false"/>
+        <w:rFonts w:cs="Symbol"/>
       </w:rPr>
     </w:lvl>
     <w:lvl w:ilvl="1">
@@ -1820,6 +1748,7 @@
       </w:pPr>
       <w:rPr>
         <w:rFonts w:ascii="Courier New" w:hAnsi="Courier New" w:cs="Courier New" w:hint="default"/>
+        <w:rFonts w:cs="Courier New"/>
       </w:rPr>
     </w:lvl>
     <w:lvl w:ilvl="2">
@@ -1832,6 +1761,7 @@
       </w:pPr>
       <w:rPr>
         <w:rFonts w:ascii="Wingdings" w:hAnsi="Wingdings" w:cs="Wingdings" w:hint="default"/>
+        <w:rFonts w:cs="Wingdings"/>
       </w:rPr>
     </w:lvl>
     <w:lvl w:ilvl="3">
@@ -1844,6 +1774,7 @@
       </w:pPr>
       <w:rPr>
         <w:rFonts w:ascii="Symbol" w:hAnsi="Symbol" w:cs="Symbol" w:hint="default"/>
+        <w:rFonts w:cs="Symbol"/>
       </w:rPr>
     </w:lvl>
     <w:lvl w:ilvl="4">
@@ -1856,6 +1787,7 @@
       </w:pPr>
       <w:rPr>
         <w:rFonts w:ascii="Courier New" w:hAnsi="Courier New" w:cs="Courier New" w:hint="default"/>
+        <w:rFonts w:cs="Courier New"/>
       </w:rPr>
     </w:lvl>
     <w:lvl w:ilvl="5">
@@ -1868,6 +1800,7 @@
       </w:pPr>
       <w:rPr>
         <w:rFonts w:ascii="Wingdings" w:hAnsi="Wingdings" w:cs="Wingdings" w:hint="default"/>
+        <w:rFonts w:cs="Wingdings"/>
       </w:rPr>
     </w:lvl>
     <w:lvl w:ilvl="6">
@@ -1880,6 +1813,7 @@
       </w:pPr>
       <w:rPr>
         <w:rFonts w:ascii="Symbol" w:hAnsi="Symbol" w:cs="Symbol" w:hint="default"/>
+        <w:rFonts w:cs="Symbol"/>
       </w:rPr>
     </w:lvl>
     <w:lvl w:ilvl="7">
@@ -1892,6 +1826,7 @@
       </w:pPr>
       <w:rPr>
         <w:rFonts w:ascii="Courier New" w:hAnsi="Courier New" w:cs="Courier New" w:hint="default"/>
+        <w:rFonts w:cs="Courier New"/>
       </w:rPr>
     </w:lvl>
     <w:lvl w:ilvl="8">
@@ -1904,6 +1839,7 @@
       </w:pPr>
       <w:rPr>
         <w:rFonts w:ascii="Wingdings" w:hAnsi="Wingdings" w:cs="Wingdings" w:hint="default"/>
+        <w:rFonts w:cs="Wingdings"/>
       </w:rPr>
     </w:lvl>
   </w:abstractNum>
@@ -1918,6 +1854,9 @@
       </w:pPr>
       <w:rPr>
         <w:rFonts w:ascii="Symbol" w:hAnsi="Symbol" w:cs="Symbol" w:hint="default"/>
+        <w:sz w:val="22"/>
+        <w:b w:val="false"/>
+        <w:rFonts w:cs="Symbol"/>
       </w:rPr>
     </w:lvl>
     <w:lvl w:ilvl="1">
@@ -1930,6 +1869,7 @@
       </w:pPr>
       <w:rPr>
         <w:rFonts w:ascii="Courier New" w:hAnsi="Courier New" w:cs="Courier New" w:hint="default"/>
+        <w:rFonts w:cs="Courier New"/>
       </w:rPr>
     </w:lvl>
     <w:lvl w:ilvl="2">
@@ -1942,6 +1882,7 @@
       </w:pPr>
       <w:rPr>
         <w:rFonts w:ascii="Wingdings" w:hAnsi="Wingdings" w:cs="Wingdings" w:hint="default"/>
+        <w:rFonts w:cs="Wingdings"/>
       </w:rPr>
     </w:lvl>
     <w:lvl w:ilvl="3">
@@ -1954,6 +1895,7 @@
       </w:pPr>
       <w:rPr>
         <w:rFonts w:ascii="Symbol" w:hAnsi="Symbol" w:cs="Symbol" w:hint="default"/>
+        <w:rFonts w:cs="Symbol"/>
       </w:rPr>
     </w:lvl>
     <w:lvl w:ilvl="4">
@@ -1966,6 +1908,7 @@
       </w:pPr>
       <w:rPr>
         <w:rFonts w:ascii="Courier New" w:hAnsi="Courier New" w:cs="Courier New" w:hint="default"/>
+        <w:rFonts w:cs="Courier New"/>
       </w:rPr>
     </w:lvl>
     <w:lvl w:ilvl="5">
@@ -1978,6 +1921,7 @@
       </w:pPr>
       <w:rPr>
         <w:rFonts w:ascii="Wingdings" w:hAnsi="Wingdings" w:cs="Wingdings" w:hint="default"/>
+        <w:rFonts w:cs="Wingdings"/>
       </w:rPr>
     </w:lvl>
     <w:lvl w:ilvl="6">
@@ -1990,6 +1934,7 @@
       </w:pPr>
       <w:rPr>
         <w:rFonts w:ascii="Symbol" w:hAnsi="Symbol" w:cs="Symbol" w:hint="default"/>
+        <w:rFonts w:cs="Symbol"/>
       </w:rPr>
     </w:lvl>
     <w:lvl w:ilvl="7">
@@ -2002,6 +1947,7 @@
       </w:pPr>
       <w:rPr>
         <w:rFonts w:ascii="Courier New" w:hAnsi="Courier New" w:cs="Courier New" w:hint="default"/>
+        <w:rFonts w:cs="Courier New"/>
       </w:rPr>
     </w:lvl>
     <w:lvl w:ilvl="8">
@@ -2014,6 +1960,7 @@
       </w:pPr>
       <w:rPr>
         <w:rFonts w:ascii="Wingdings" w:hAnsi="Wingdings" w:cs="Wingdings" w:hint="default"/>
+        <w:rFonts w:cs="Wingdings"/>
       </w:rPr>
     </w:lvl>
   </w:abstractNum>
@@ -2231,7 +2178,6 @@
     <w:rPrDefault>
       <w:rPr>
         <w:rFonts w:ascii="Calibri" w:hAnsi="Calibri" w:eastAsia="Calibri" w:cs="" w:asciiTheme="minorHAnsi" w:cstheme="minorBidi" w:eastAsiaTheme="minorHAnsi" w:hAnsiTheme="minorHAnsi"/>
-        <w:sz w:val="22"/>
         <w:szCs w:val="22"/>
         <w:lang w:val="en-GB" w:eastAsia="en-US" w:bidi="ar-SA"/>
       </w:rPr>
@@ -2639,6 +2585,526 @@
     <w:qFormat/>
     <w:rPr/>
   </w:style>
+  <w:style w:type="character" w:styleId="ListLabel1">
+    <w:name w:val="ListLabel 1"/>
+    <w:qFormat/>
+    <w:rPr>
+      <w:rFonts w:ascii="Calibri" w:hAnsi="Calibri" w:cs="Symbol"/>
+      <w:b w:val="false"/>
+      <w:sz w:val="22"/>
+    </w:rPr>
+  </w:style>
+  <w:style w:type="character" w:styleId="ListLabel2">
+    <w:name w:val="ListLabel 2"/>
+    <w:qFormat/>
+    <w:rPr>
+      <w:rFonts w:cs="Courier New"/>
+    </w:rPr>
+  </w:style>
+  <w:style w:type="character" w:styleId="ListLabel3">
+    <w:name w:val="ListLabel 3"/>
+    <w:qFormat/>
+    <w:rPr>
+      <w:rFonts w:cs="Wingdings"/>
+    </w:rPr>
+  </w:style>
+  <w:style w:type="character" w:styleId="ListLabel4">
+    <w:name w:val="ListLabel 4"/>
+    <w:qFormat/>
+    <w:rPr>
+      <w:rFonts w:cs="Symbol"/>
+    </w:rPr>
+  </w:style>
+  <w:style w:type="character" w:styleId="ListLabel5">
+    <w:name w:val="ListLabel 5"/>
+    <w:qFormat/>
+    <w:rPr>
+      <w:rFonts w:cs="Courier New"/>
+    </w:rPr>
+  </w:style>
+  <w:style w:type="character" w:styleId="ListLabel6">
+    <w:name w:val="ListLabel 6"/>
+    <w:qFormat/>
+    <w:rPr>
+      <w:rFonts w:cs="Wingdings"/>
+    </w:rPr>
+  </w:style>
+  <w:style w:type="character" w:styleId="ListLabel7">
+    <w:name w:val="ListLabel 7"/>
+    <w:qFormat/>
+    <w:rPr>
+      <w:rFonts w:cs="Symbol"/>
+    </w:rPr>
+  </w:style>
+  <w:style w:type="character" w:styleId="ListLabel8">
+    <w:name w:val="ListLabel 8"/>
+    <w:qFormat/>
+    <w:rPr>
+      <w:rFonts w:cs="Courier New"/>
+    </w:rPr>
+  </w:style>
+  <w:style w:type="character" w:styleId="ListLabel9">
+    <w:name w:val="ListLabel 9"/>
+    <w:qFormat/>
+    <w:rPr>
+      <w:rFonts w:cs="Wingdings"/>
+    </w:rPr>
+  </w:style>
+  <w:style w:type="character" w:styleId="ListLabel10">
+    <w:name w:val="ListLabel 10"/>
+    <w:qFormat/>
+    <w:rPr>
+      <w:rFonts w:ascii="Calibri" w:hAnsi="Calibri" w:cs="Symbol"/>
+      <w:b w:val="false"/>
+      <w:sz w:val="22"/>
+    </w:rPr>
+  </w:style>
+  <w:style w:type="character" w:styleId="ListLabel11">
+    <w:name w:val="ListLabel 11"/>
+    <w:qFormat/>
+    <w:rPr>
+      <w:rFonts w:cs="Courier New"/>
+    </w:rPr>
+  </w:style>
+  <w:style w:type="character" w:styleId="ListLabel12">
+    <w:name w:val="ListLabel 12"/>
+    <w:qFormat/>
+    <w:rPr>
+      <w:rFonts w:cs="Wingdings"/>
+    </w:rPr>
+  </w:style>
+  <w:style w:type="character" w:styleId="ListLabel13">
+    <w:name w:val="ListLabel 13"/>
+    <w:qFormat/>
+    <w:rPr>
+      <w:rFonts w:cs="Symbol"/>
+    </w:rPr>
+  </w:style>
+  <w:style w:type="character" w:styleId="ListLabel14">
+    <w:name w:val="ListLabel 14"/>
+    <w:qFormat/>
+    <w:rPr>
+      <w:rFonts w:cs="Courier New"/>
+    </w:rPr>
+  </w:style>
+  <w:style w:type="character" w:styleId="ListLabel15">
+    <w:name w:val="ListLabel 15"/>
+    <w:qFormat/>
+    <w:rPr>
+      <w:rFonts w:cs="Wingdings"/>
+    </w:rPr>
+  </w:style>
+  <w:style w:type="character" w:styleId="ListLabel16">
+    <w:name w:val="ListLabel 16"/>
+    <w:qFormat/>
+    <w:rPr>
+      <w:rFonts w:cs="Symbol"/>
+    </w:rPr>
+  </w:style>
+  <w:style w:type="character" w:styleId="ListLabel17">
+    <w:name w:val="ListLabel 17"/>
+    <w:qFormat/>
+    <w:rPr>
+      <w:rFonts w:cs="Courier New"/>
+    </w:rPr>
+  </w:style>
+  <w:style w:type="character" w:styleId="ListLabel18">
+    <w:name w:val="ListLabel 18"/>
+    <w:qFormat/>
+    <w:rPr>
+      <w:rFonts w:cs="Wingdings"/>
+    </w:rPr>
+  </w:style>
+  <w:style w:type="character" w:styleId="ListLabel19">
+    <w:name w:val="ListLabel 19"/>
+    <w:qFormat/>
+    <w:rPr>
+      <w:rFonts w:ascii="Calibri" w:hAnsi="Calibri" w:cs="Symbol"/>
+      <w:b w:val="false"/>
+      <w:sz w:val="22"/>
+    </w:rPr>
+  </w:style>
+  <w:style w:type="character" w:styleId="ListLabel20">
+    <w:name w:val="ListLabel 20"/>
+    <w:qFormat/>
+    <w:rPr>
+      <w:rFonts w:cs="Courier New"/>
+    </w:rPr>
+  </w:style>
+  <w:style w:type="character" w:styleId="ListLabel21">
+    <w:name w:val="ListLabel 21"/>
+    <w:qFormat/>
+    <w:rPr>
+      <w:rFonts w:cs="Wingdings"/>
+    </w:rPr>
+  </w:style>
+  <w:style w:type="character" w:styleId="ListLabel22">
+    <w:name w:val="ListLabel 22"/>
+    <w:qFormat/>
+    <w:rPr>
+      <w:rFonts w:cs="Symbol"/>
+    </w:rPr>
+  </w:style>
+  <w:style w:type="character" w:styleId="ListLabel23">
+    <w:name w:val="ListLabel 23"/>
+    <w:qFormat/>
+    <w:rPr>
+      <w:rFonts w:cs="Courier New"/>
+    </w:rPr>
+  </w:style>
+  <w:style w:type="character" w:styleId="ListLabel24">
+    <w:name w:val="ListLabel 24"/>
+    <w:qFormat/>
+    <w:rPr>
+      <w:rFonts w:cs="Wingdings"/>
+    </w:rPr>
+  </w:style>
+  <w:style w:type="character" w:styleId="ListLabel25">
+    <w:name w:val="ListLabel 25"/>
+    <w:qFormat/>
+    <w:rPr>
+      <w:rFonts w:cs="Symbol"/>
+    </w:rPr>
+  </w:style>
+  <w:style w:type="character" w:styleId="ListLabel26">
+    <w:name w:val="ListLabel 26"/>
+    <w:qFormat/>
+    <w:rPr>
+      <w:rFonts w:cs="Courier New"/>
+    </w:rPr>
+  </w:style>
+  <w:style w:type="character" w:styleId="ListLabel27">
+    <w:name w:val="ListLabel 27"/>
+    <w:qFormat/>
+    <w:rPr>
+      <w:rFonts w:cs="Wingdings"/>
+    </w:rPr>
+  </w:style>
+  <w:style w:type="character" w:styleId="ListLabel28">
+    <w:name w:val="ListLabel 28"/>
+    <w:qFormat/>
+    <w:rPr>
+      <w:rFonts w:ascii="Calibri" w:hAnsi="Calibri" w:cs="Symbol"/>
+      <w:b w:val="false"/>
+      <w:sz w:val="22"/>
+    </w:rPr>
+  </w:style>
+  <w:style w:type="character" w:styleId="ListLabel29">
+    <w:name w:val="ListLabel 29"/>
+    <w:qFormat/>
+    <w:rPr>
+      <w:rFonts w:cs="Courier New"/>
+    </w:rPr>
+  </w:style>
+  <w:style w:type="character" w:styleId="ListLabel30">
+    <w:name w:val="ListLabel 30"/>
+    <w:qFormat/>
+    <w:rPr>
+      <w:rFonts w:cs="Wingdings"/>
+    </w:rPr>
+  </w:style>
+  <w:style w:type="character" w:styleId="ListLabel31">
+    <w:name w:val="ListLabel 31"/>
+    <w:qFormat/>
+    <w:rPr>
+      <w:rFonts w:cs="Symbol"/>
+    </w:rPr>
+  </w:style>
+  <w:style w:type="character" w:styleId="ListLabel32">
+    <w:name w:val="ListLabel 32"/>
+    <w:qFormat/>
+    <w:rPr>
+      <w:rFonts w:cs="Courier New"/>
+    </w:rPr>
+  </w:style>
+  <w:style w:type="character" w:styleId="ListLabel33">
+    <w:name w:val="ListLabel 33"/>
+    <w:qFormat/>
+    <w:rPr>
+      <w:rFonts w:cs="Wingdings"/>
+    </w:rPr>
+  </w:style>
+  <w:style w:type="character" w:styleId="ListLabel34">
+    <w:name w:val="ListLabel 34"/>
+    <w:qFormat/>
+    <w:rPr>
+      <w:rFonts w:cs="Symbol"/>
+    </w:rPr>
+  </w:style>
+  <w:style w:type="character" w:styleId="ListLabel35">
+    <w:name w:val="ListLabel 35"/>
+    <w:qFormat/>
+    <w:rPr>
+      <w:rFonts w:cs="Courier New"/>
+    </w:rPr>
+  </w:style>
+  <w:style w:type="character" w:styleId="ListLabel36">
+    <w:name w:val="ListLabel 36"/>
+    <w:qFormat/>
+    <w:rPr>
+      <w:rFonts w:cs="Wingdings"/>
+    </w:rPr>
+  </w:style>
+  <w:style w:type="character" w:styleId="ListLabel37">
+    <w:name w:val="ListLabel 37"/>
+    <w:qFormat/>
+    <w:rPr>
+      <w:rFonts w:ascii="Calibri" w:hAnsi="Calibri" w:cs="Symbol"/>
+      <w:b w:val="false"/>
+      <w:sz w:val="22"/>
+    </w:rPr>
+  </w:style>
+  <w:style w:type="character" w:styleId="ListLabel38">
+    <w:name w:val="ListLabel 38"/>
+    <w:qFormat/>
+    <w:rPr>
+      <w:rFonts w:cs="Courier New"/>
+    </w:rPr>
+  </w:style>
+  <w:style w:type="character" w:styleId="ListLabel39">
+    <w:name w:val="ListLabel 39"/>
+    <w:qFormat/>
+    <w:rPr>
+      <w:rFonts w:cs="Wingdings"/>
+    </w:rPr>
+  </w:style>
+  <w:style w:type="character" w:styleId="ListLabel40">
+    <w:name w:val="ListLabel 40"/>
+    <w:qFormat/>
+    <w:rPr>
+      <w:rFonts w:cs="Symbol"/>
+    </w:rPr>
+  </w:style>
+  <w:style w:type="character" w:styleId="ListLabel41">
+    <w:name w:val="ListLabel 41"/>
+    <w:qFormat/>
+    <w:rPr>
+      <w:rFonts w:cs="Courier New"/>
+    </w:rPr>
+  </w:style>
+  <w:style w:type="character" w:styleId="ListLabel42">
+    <w:name w:val="ListLabel 42"/>
+    <w:qFormat/>
+    <w:rPr>
+      <w:rFonts w:cs="Wingdings"/>
+    </w:rPr>
+  </w:style>
+  <w:style w:type="character" w:styleId="ListLabel43">
+    <w:name w:val="ListLabel 43"/>
+    <w:qFormat/>
+    <w:rPr>
+      <w:rFonts w:cs="Symbol"/>
+    </w:rPr>
+  </w:style>
+  <w:style w:type="character" w:styleId="ListLabel44">
+    <w:name w:val="ListLabel 44"/>
+    <w:qFormat/>
+    <w:rPr>
+      <w:rFonts w:cs="Courier New"/>
+    </w:rPr>
+  </w:style>
+  <w:style w:type="character" w:styleId="ListLabel45">
+    <w:name w:val="ListLabel 45"/>
+    <w:qFormat/>
+    <w:rPr>
+      <w:rFonts w:cs="Wingdings"/>
+    </w:rPr>
+  </w:style>
+  <w:style w:type="character" w:styleId="ListLabel46">
+    <w:name w:val="ListLabel 46"/>
+    <w:qFormat/>
+    <w:rPr>
+      <w:rFonts w:ascii="Calibri" w:hAnsi="Calibri" w:cs="Symbol"/>
+      <w:b w:val="false"/>
+      <w:sz w:val="22"/>
+    </w:rPr>
+  </w:style>
+  <w:style w:type="character" w:styleId="ListLabel47">
+    <w:name w:val="ListLabel 47"/>
+    <w:qFormat/>
+    <w:rPr>
+      <w:rFonts w:cs="Courier New"/>
+    </w:rPr>
+  </w:style>
+  <w:style w:type="character" w:styleId="ListLabel48">
+    <w:name w:val="ListLabel 48"/>
+    <w:qFormat/>
+    <w:rPr>
+      <w:rFonts w:cs="Wingdings"/>
+    </w:rPr>
+  </w:style>
+  <w:style w:type="character" w:styleId="ListLabel49">
+    <w:name w:val="ListLabel 49"/>
+    <w:qFormat/>
+    <w:rPr>
+      <w:rFonts w:cs="Symbol"/>
+    </w:rPr>
+  </w:style>
+  <w:style w:type="character" w:styleId="ListLabel50">
+    <w:name w:val="ListLabel 50"/>
+    <w:qFormat/>
+    <w:rPr>
+      <w:rFonts w:cs="Courier New"/>
+    </w:rPr>
+  </w:style>
+  <w:style w:type="character" w:styleId="ListLabel51">
+    <w:name w:val="ListLabel 51"/>
+    <w:qFormat/>
+    <w:rPr>
+      <w:rFonts w:cs="Wingdings"/>
+    </w:rPr>
+  </w:style>
+  <w:style w:type="character" w:styleId="ListLabel52">
+    <w:name w:val="ListLabel 52"/>
+    <w:qFormat/>
+    <w:rPr>
+      <w:rFonts w:cs="Symbol"/>
+    </w:rPr>
+  </w:style>
+  <w:style w:type="character" w:styleId="ListLabel53">
+    <w:name w:val="ListLabel 53"/>
+    <w:qFormat/>
+    <w:rPr>
+      <w:rFonts w:cs="Courier New"/>
+    </w:rPr>
+  </w:style>
+  <w:style w:type="character" w:styleId="ListLabel54">
+    <w:name w:val="ListLabel 54"/>
+    <w:qFormat/>
+    <w:rPr>
+      <w:rFonts w:cs="Wingdings"/>
+    </w:rPr>
+  </w:style>
+  <w:style w:type="character" w:styleId="ListLabel55">
+    <w:name w:val="ListLabel 55"/>
+    <w:qFormat/>
+    <w:rPr>
+      <w:rFonts w:ascii="Calibri" w:hAnsi="Calibri" w:cs="Symbol"/>
+      <w:b w:val="false"/>
+      <w:sz w:val="22"/>
+    </w:rPr>
+  </w:style>
+  <w:style w:type="character" w:styleId="ListLabel56">
+    <w:name w:val="ListLabel 56"/>
+    <w:qFormat/>
+    <w:rPr>
+      <w:rFonts w:cs="Courier New"/>
+    </w:rPr>
+  </w:style>
+  <w:style w:type="character" w:styleId="ListLabel57">
+    <w:name w:val="ListLabel 57"/>
+    <w:qFormat/>
+    <w:rPr>
+      <w:rFonts w:cs="Wingdings"/>
+    </w:rPr>
+  </w:style>
+  <w:style w:type="character" w:styleId="ListLabel58">
+    <w:name w:val="ListLabel 58"/>
+    <w:qFormat/>
+    <w:rPr>
+      <w:rFonts w:cs="Symbol"/>
+    </w:rPr>
+  </w:style>
+  <w:style w:type="character" w:styleId="ListLabel59">
+    <w:name w:val="ListLabel 59"/>
+    <w:qFormat/>
+    <w:rPr>
+      <w:rFonts w:cs="Courier New"/>
+    </w:rPr>
+  </w:style>
+  <w:style w:type="character" w:styleId="ListLabel60">
+    <w:name w:val="ListLabel 60"/>
+    <w:qFormat/>
+    <w:rPr>
+      <w:rFonts w:cs="Wingdings"/>
+    </w:rPr>
+  </w:style>
+  <w:style w:type="character" w:styleId="ListLabel61">
+    <w:name w:val="ListLabel 61"/>
+    <w:qFormat/>
+    <w:rPr>
+      <w:rFonts w:cs="Symbol"/>
+    </w:rPr>
+  </w:style>
+  <w:style w:type="character" w:styleId="ListLabel62">
+    <w:name w:val="ListLabel 62"/>
+    <w:qFormat/>
+    <w:rPr>
+      <w:rFonts w:cs="Courier New"/>
+    </w:rPr>
+  </w:style>
+  <w:style w:type="character" w:styleId="ListLabel63">
+    <w:name w:val="ListLabel 63"/>
+    <w:qFormat/>
+    <w:rPr>
+      <w:rFonts w:cs="Wingdings"/>
+    </w:rPr>
+  </w:style>
+  <w:style w:type="character" w:styleId="ListLabel64">
+    <w:name w:val="ListLabel 64"/>
+    <w:qFormat/>
+    <w:rPr>
+      <w:rFonts w:ascii="Calibri" w:hAnsi="Calibri" w:cs="Symbol"/>
+      <w:b w:val="false"/>
+      <w:sz w:val="22"/>
+    </w:rPr>
+  </w:style>
+  <w:style w:type="character" w:styleId="ListLabel65">
+    <w:name w:val="ListLabel 65"/>
+    <w:qFormat/>
+    <w:rPr>
+      <w:rFonts w:cs="Courier New"/>
+    </w:rPr>
+  </w:style>
+  <w:style w:type="character" w:styleId="ListLabel66">
+    <w:name w:val="ListLabel 66"/>
+    <w:qFormat/>
+    <w:rPr>
+      <w:rFonts w:cs="Wingdings"/>
+    </w:rPr>
+  </w:style>
+  <w:style w:type="character" w:styleId="ListLabel67">
+    <w:name w:val="ListLabel 67"/>
+    <w:qFormat/>
+    <w:rPr>
+      <w:rFonts w:cs="Symbol"/>
+    </w:rPr>
+  </w:style>
+  <w:style w:type="character" w:styleId="ListLabel68">
+    <w:name w:val="ListLabel 68"/>
+    <w:qFormat/>
+    <w:rPr>
+      <w:rFonts w:cs="Courier New"/>
+    </w:rPr>
+  </w:style>
+  <w:style w:type="character" w:styleId="ListLabel69">
+    <w:name w:val="ListLabel 69"/>
+    <w:qFormat/>
+    <w:rPr>
+      <w:rFonts w:cs="Wingdings"/>
+    </w:rPr>
+  </w:style>
+  <w:style w:type="character" w:styleId="ListLabel70">
+    <w:name w:val="ListLabel 70"/>
+    <w:qFormat/>
+    <w:rPr>
+      <w:rFonts w:cs="Symbol"/>
+    </w:rPr>
+  </w:style>
+  <w:style w:type="character" w:styleId="ListLabel71">
+    <w:name w:val="ListLabel 71"/>
+    <w:qFormat/>
+    <w:rPr>
+      <w:rFonts w:cs="Courier New"/>
+    </w:rPr>
+  </w:style>
+  <w:style w:type="character" w:styleId="ListLabel72">
+    <w:name w:val="ListLabel 72"/>
+    <w:qFormat/>
+    <w:rPr>
+      <w:rFonts w:cs="Wingdings"/>
+    </w:rPr>
+  </w:style>
   <w:style w:type="paragraph" w:styleId="Heading">
     <w:name w:val="Heading"/>
     <w:basedOn w:val="Normal"/>

</xml_diff>